<commit_message>
Finished Data types and variables more exercises
</commit_message>
<xml_diff>
--- a/02 PYTHON FUNDAMENTALS/02 Data Types and Variables/03 More exercises/02-Data-Types-and-Variables-More-Exercises.docx
+++ b/02 PYTHON FUNDAMENTALS/02 Data Types and Variables/03 More exercises/02-Data-Types-and-Variables-More-Exercises.docx
@@ -4,7 +4,7 @@
   <w:body>
     <w:p>
       <w:pPr>
-        <w:pStyle w:val="Heading1"/>
+        <w:pStyle w:val="1"/>
         <w:jc w:val="center"/>
       </w:pPr>
       <w:r>
@@ -37,19 +37,7 @@
           <w:rPr>
             <w:rStyle w:val="InternetLink"/>
           </w:rPr>
-          <w:t xml:space="preserve">Judge </w:t>
-        </w:r>
-        <w:r>
-          <w:rPr>
-            <w:rStyle w:val="InternetLink"/>
-          </w:rPr>
-          <w:t>S</w:t>
-        </w:r>
-        <w:r>
-          <w:rPr>
-            <w:rStyle w:val="InternetLink"/>
-          </w:rPr>
-          <w:t>ystem</w:t>
+          <w:t>Judge System</w:t>
         </w:r>
       </w:hyperlink>
       <w:r>
@@ -183,7 +171,7 @@
     <w:tbl>
       <w:tblPr>
         <w:tblStyle w:val="TableGrid31"/>
-        <w:tblW w:w="2020" w:type="dxa"/>
+        <w:tblW w:w="2552" w:type="dxa"/>
         <w:tblInd w:w="-5" w:type="dxa"/>
         <w:tblCellMar>
           <w:top w:w="57" w:type="dxa"/>
@@ -195,7 +183,7 @@
       </w:tblPr>
       <w:tblGrid>
         <w:gridCol w:w="881"/>
-        <w:gridCol w:w="1139"/>
+        <w:gridCol w:w="1671"/>
       </w:tblGrid>
       <w:tr>
         <w:tc>
@@ -221,7 +209,7 @@
         </w:tc>
         <w:tc>
           <w:tcPr>
-            <w:tcW w:w="1139" w:type="dxa"/>
+            <w:tcW w:w="1671" w:type="dxa"/>
             <w:shd w:val="clear" w:color="auto" w:fill="D9D9D9" w:themeFill="background1" w:themeFillShade="D9"/>
           </w:tcPr>
           <w:p>
@@ -279,7 +267,7 @@
         </w:tc>
         <w:tc>
           <w:tcPr>
-            <w:tcW w:w="1139" w:type="dxa"/>
+            <w:tcW w:w="1671" w:type="dxa"/>
             <w:shd w:val="clear" w:color="auto" w:fill="auto"/>
           </w:tcPr>
           <w:p>
@@ -412,7 +400,7 @@
         </w:tc>
         <w:tc>
           <w:tcPr>
-            <w:tcW w:w="1139" w:type="dxa"/>
+            <w:tcW w:w="1671" w:type="dxa"/>
             <w:shd w:val="clear" w:color="auto" w:fill="auto"/>
           </w:tcPr>
           <w:p>
@@ -595,7 +583,7 @@
     </w:p>
     <w:p>
       <w:pPr>
-        <w:pStyle w:val="Heading2"/>
+        <w:pStyle w:val="2"/>
         <w:numPr>
           <w:ilvl w:val="0"/>
           <w:numId w:val="2"/>
@@ -1029,7 +1017,7 @@
     </w:tbl>
     <w:p>
       <w:pPr>
-        <w:pStyle w:val="Heading2"/>
+        <w:pStyle w:val="2"/>
         <w:numPr>
           <w:ilvl w:val="0"/>
           <w:numId w:val="2"/>
@@ -1270,7 +1258,7 @@
     </w:p>
     <w:p>
       <w:pPr>
-        <w:pStyle w:val="Heading3"/>
+        <w:pStyle w:val="3"/>
         <w:rPr>
           <w:lang w:val="bg-BG"/>
         </w:rPr>
@@ -1281,7 +1269,7 @@
     </w:p>
     <w:tbl>
       <w:tblPr>
-        <w:tblStyle w:val="TableGrid"/>
+        <w:tblStyle w:val="af1"/>
         <w:tblW w:w="5218" w:type="dxa"/>
         <w:tblInd w:w="22" w:type="dxa"/>
         <w:tblCellMar>
@@ -1800,7 +1788,7 @@
     </w:tbl>
     <w:p>
       <w:pPr>
-        <w:pStyle w:val="Heading2"/>
+        <w:pStyle w:val="2"/>
         <w:numPr>
           <w:ilvl w:val="0"/>
           <w:numId w:val="2"/>
@@ -1876,7 +1864,7 @@
     </w:p>
     <w:p>
       <w:pPr>
-        <w:pStyle w:val="ListParagraph"/>
+        <w:pStyle w:val="ac"/>
         <w:numPr>
           <w:ilvl w:val="0"/>
           <w:numId w:val="5"/>
@@ -1906,7 +1894,7 @@
     </w:p>
     <w:p>
       <w:pPr>
-        <w:pStyle w:val="ListParagraph"/>
+        <w:pStyle w:val="ac"/>
         <w:numPr>
           <w:ilvl w:val="0"/>
           <w:numId w:val="5"/>
@@ -1936,7 +1924,7 @@
     </w:p>
     <w:p>
       <w:pPr>
-        <w:pStyle w:val="ListParagraph"/>
+        <w:pStyle w:val="ac"/>
         <w:numPr>
           <w:ilvl w:val="0"/>
           <w:numId w:val="5"/>
@@ -2089,7 +2077,7 @@
     </w:p>
     <w:p>
       <w:pPr>
-        <w:pStyle w:val="Heading3"/>
+        <w:pStyle w:val="3"/>
         <w:rPr>
           <w:lang w:val="bg-BG"/>
         </w:rPr>
@@ -2100,7 +2088,7 @@
     </w:p>
     <w:tbl>
       <w:tblPr>
-        <w:tblStyle w:val="TableGrid"/>
+        <w:tblStyle w:val="af1"/>
         <w:tblW w:w="4865" w:type="dxa"/>
         <w:tblInd w:w="22" w:type="dxa"/>
         <w:tblLayout w:type="fixed"/>
@@ -2642,7 +2630,7 @@
 <w:ftr xmlns:wpc="http://schemas.microsoft.com/office/word/2010/wordprocessingCanvas" xmlns:cx="http://schemas.microsoft.com/office/drawing/2014/chartex" xmlns:cx1="http://schemas.microsoft.com/office/drawing/2015/9/8/chartex" xmlns:cx2="http://schemas.microsoft.com/office/drawing/2015/10/21/chartex" xmlns:cx3="http://schemas.microsoft.com/office/drawing/2016/5/9/chartex" xmlns:cx4="http://schemas.microsoft.com/office/drawing/2016/5/10/chartex" xmlns:cx5="http://schemas.microsoft.com/office/drawing/2016/5/11/chartex" xmlns:cx6="http://schemas.microsoft.com/office/drawing/2016/5/12/chartex" xmlns:cx7="http://schemas.microsoft.com/office/drawing/2016/5/13/chartex" xmlns:cx8="http://schemas.microsoft.com/office/drawing/2016/5/14/chartex" xmlns:mc="http://schemas.openxmlformats.org/markup-compatibility/2006" xmlns:aink="http://schemas.microsoft.com/office/drawing/2016/ink" xmlns:am3d="http://schemas.microsoft.com/office/drawing/2017/model3d" xmlns:o="urn:schemas-microsoft-com:office:office" xmlns:oel="http://schemas.microsoft.com/office/2019/extlst" xmlns:r="http://schemas.openxmlformats.org/officeDocument/2006/relationships" xmlns:m="http://schemas.openxmlformats.org/officeDocument/2006/math" xmlns:v="urn:schemas-microsoft-com:vml" xmlns:wp14="http://schemas.microsoft.com/office/word/2010/wordprocessingDrawing" xmlns:wp="http://schemas.openxmlformats.org/drawingml/2006/wordprocessingDrawing" xmlns:w10="urn:schemas-microsoft-com:office:word" xmlns:w="http://schemas.openxmlformats.org/wordprocessingml/2006/main" xmlns:w14="http://schemas.microsoft.com/office/word/2010/wordml" xmlns:w15="http://schemas.microsoft.com/office/word/2012/wordml" xmlns:w16cex="http://schemas.microsoft.com/office/word/2018/wordml/cex" xmlns:w16cid="http://schemas.microsoft.com/office/word/2016/wordml/cid" xmlns:w16="http://schemas.microsoft.com/office/word/2018/wordml" xmlns:w16du="http://schemas.microsoft.com/office/word/2023/wordml/word16du" xmlns:w16sdtdh="http://schemas.microsoft.com/office/word/2020/wordml/sdtdatahash" xmlns:w16sdtfl="http://schemas.microsoft.com/office/word/2024/wordml/sdtformatlock" xmlns:w16se="http://schemas.microsoft.com/office/word/2015/wordml/symex" xmlns:wpg="http://schemas.microsoft.com/office/word/2010/wordprocessingGroup" xmlns:wpi="http://schemas.microsoft.com/office/word/2010/wordprocessingInk" xmlns:wne="http://schemas.microsoft.com/office/word/2006/wordml" xmlns:wps="http://schemas.microsoft.com/office/word/2010/wordprocessingShape" mc:Ignorable="w14 w15 w16se w16cid w16 w16cex w16sdtdh w16sdtfl w16du wp14">
   <w:p>
     <w:pPr>
-      <w:pStyle w:val="Footer"/>
+      <w:pStyle w:val="a6"/>
     </w:pPr>
   </w:p>
 </w:ftr>
@@ -2652,7 +2640,7 @@
 <w:ftr xmlns:wpc="http://schemas.microsoft.com/office/word/2010/wordprocessingCanvas" xmlns:cx="http://schemas.microsoft.com/office/drawing/2014/chartex" xmlns:cx1="http://schemas.microsoft.com/office/drawing/2015/9/8/chartex" xmlns:cx2="http://schemas.microsoft.com/office/drawing/2015/10/21/chartex" xmlns:cx3="http://schemas.microsoft.com/office/drawing/2016/5/9/chartex" xmlns:cx4="http://schemas.microsoft.com/office/drawing/2016/5/10/chartex" xmlns:cx5="http://schemas.microsoft.com/office/drawing/2016/5/11/chartex" xmlns:cx6="http://schemas.microsoft.com/office/drawing/2016/5/12/chartex" xmlns:cx7="http://schemas.microsoft.com/office/drawing/2016/5/13/chartex" xmlns:cx8="http://schemas.microsoft.com/office/drawing/2016/5/14/chartex" xmlns:mc="http://schemas.openxmlformats.org/markup-compatibility/2006" xmlns:aink="http://schemas.microsoft.com/office/drawing/2016/ink" xmlns:am3d="http://schemas.microsoft.com/office/drawing/2017/model3d" xmlns:o="urn:schemas-microsoft-com:office:office" xmlns:oel="http://schemas.microsoft.com/office/2019/extlst" xmlns:r="http://schemas.openxmlformats.org/officeDocument/2006/relationships" xmlns:m="http://schemas.openxmlformats.org/officeDocument/2006/math" xmlns:v="urn:schemas-microsoft-com:vml" xmlns:wp14="http://schemas.microsoft.com/office/word/2010/wordprocessingDrawing" xmlns:wp="http://schemas.openxmlformats.org/drawingml/2006/wordprocessingDrawing" xmlns:w10="urn:schemas-microsoft-com:office:word" xmlns:w="http://schemas.openxmlformats.org/wordprocessingml/2006/main" xmlns:w14="http://schemas.microsoft.com/office/word/2010/wordml" xmlns:w15="http://schemas.microsoft.com/office/word/2012/wordml" xmlns:w16cex="http://schemas.microsoft.com/office/word/2018/wordml/cex" xmlns:w16cid="http://schemas.microsoft.com/office/word/2016/wordml/cid" xmlns:w16="http://schemas.microsoft.com/office/word/2018/wordml" xmlns:w16du="http://schemas.microsoft.com/office/word/2023/wordml/word16du" xmlns:w16sdtdh="http://schemas.microsoft.com/office/word/2020/wordml/sdtdatahash" xmlns:w16sdtfl="http://schemas.microsoft.com/office/word/2024/wordml/sdtformatlock" xmlns:w16se="http://schemas.microsoft.com/office/word/2015/wordml/symex" xmlns:wpg="http://schemas.microsoft.com/office/word/2010/wordprocessingGroup" xmlns:wpi="http://schemas.microsoft.com/office/word/2010/wordprocessingInk" xmlns:wne="http://schemas.microsoft.com/office/word/2006/wordml" xmlns:wps="http://schemas.microsoft.com/office/word/2010/wordprocessingShape" mc:Ignorable="w14 w15 w16se w16cid w16 w16cex w16sdtdh w16sdtfl w16du wp14">
   <w:p>
     <w:pPr>
-      <w:pStyle w:val="Footer"/>
+      <w:pStyle w:val="a6"/>
     </w:pPr>
     <w:r>
       <w:rPr>
@@ -2806,7 +2794,7 @@
                           <w:hyperlink r:id="rId1" w:history="1">
                             <w:r>
                               <w:rPr>
-                                <w:rStyle w:val="Hyperlink"/>
+                                <w:rStyle w:val="af2"/>
                                 <w:color w:val="0882DE"/>
                                 <w:sz w:val="17"/>
                                 <w:szCs w:val="17"/>
@@ -4271,7 +4259,7 @@
           <wp:effectExtent l="0" t="0" r="0" b="0"/>
           <wp:wrapSquare wrapText="bothSides"/>
           <wp:docPr id="26" name="Picture 1">
-            <a:hlinkClick xmlns:a="http://schemas.openxmlformats.org/drawingml/2006/main" r:id="rId21"/>
+            <a:hlinkClick xmlns:a="http://schemas.openxmlformats.org/drawingml/2006/main" r:id="rId2"/>
           </wp:docPr>
           <wp:cNvGraphicFramePr>
             <a:graphicFrameLocks xmlns:a="http://schemas.openxmlformats.org/drawingml/2006/main" noChangeAspect="1"/>
@@ -4281,7 +4269,7 @@
               <pic:pic xmlns:pic="http://schemas.openxmlformats.org/drawingml/2006/picture">
                 <pic:nvPicPr>
                   <pic:cNvPr id="26" name="Picture 1">
-                    <a:hlinkClick r:id="rId21"/>
+                    <a:hlinkClick r:id="rId2"/>
                   </pic:cNvPr>
                   <pic:cNvPicPr>
                     <a:picLocks noChangeAspect="1" noChangeArrowheads="1"/>
@@ -4316,7 +4304,7 @@
 <w:ftr xmlns:wpc="http://schemas.microsoft.com/office/word/2010/wordprocessingCanvas" xmlns:cx="http://schemas.microsoft.com/office/drawing/2014/chartex" xmlns:cx1="http://schemas.microsoft.com/office/drawing/2015/9/8/chartex" xmlns:cx2="http://schemas.microsoft.com/office/drawing/2015/10/21/chartex" xmlns:cx3="http://schemas.microsoft.com/office/drawing/2016/5/9/chartex" xmlns:cx4="http://schemas.microsoft.com/office/drawing/2016/5/10/chartex" xmlns:cx5="http://schemas.microsoft.com/office/drawing/2016/5/11/chartex" xmlns:cx6="http://schemas.microsoft.com/office/drawing/2016/5/12/chartex" xmlns:cx7="http://schemas.microsoft.com/office/drawing/2016/5/13/chartex" xmlns:cx8="http://schemas.microsoft.com/office/drawing/2016/5/14/chartex" xmlns:mc="http://schemas.openxmlformats.org/markup-compatibility/2006" xmlns:aink="http://schemas.microsoft.com/office/drawing/2016/ink" xmlns:am3d="http://schemas.microsoft.com/office/drawing/2017/model3d" xmlns:o="urn:schemas-microsoft-com:office:office" xmlns:oel="http://schemas.microsoft.com/office/2019/extlst" xmlns:r="http://schemas.openxmlformats.org/officeDocument/2006/relationships" xmlns:m="http://schemas.openxmlformats.org/officeDocument/2006/math" xmlns:v="urn:schemas-microsoft-com:vml" xmlns:wp14="http://schemas.microsoft.com/office/word/2010/wordprocessingDrawing" xmlns:wp="http://schemas.openxmlformats.org/drawingml/2006/wordprocessingDrawing" xmlns:w10="urn:schemas-microsoft-com:office:word" xmlns:w="http://schemas.openxmlformats.org/wordprocessingml/2006/main" xmlns:w14="http://schemas.microsoft.com/office/word/2010/wordml" xmlns:w15="http://schemas.microsoft.com/office/word/2012/wordml" xmlns:w16cex="http://schemas.microsoft.com/office/word/2018/wordml/cex" xmlns:w16cid="http://schemas.microsoft.com/office/word/2016/wordml/cid" xmlns:w16="http://schemas.microsoft.com/office/word/2018/wordml" xmlns:w16du="http://schemas.microsoft.com/office/word/2023/wordml/word16du" xmlns:w16sdtdh="http://schemas.microsoft.com/office/word/2020/wordml/sdtdatahash" xmlns:w16sdtfl="http://schemas.microsoft.com/office/word/2024/wordml/sdtformatlock" xmlns:w16se="http://schemas.microsoft.com/office/word/2015/wordml/symex" xmlns:wpg="http://schemas.microsoft.com/office/word/2010/wordprocessingGroup" xmlns:wpi="http://schemas.microsoft.com/office/word/2010/wordprocessingInk" xmlns:wne="http://schemas.microsoft.com/office/word/2006/wordml" xmlns:wps="http://schemas.microsoft.com/office/word/2010/wordprocessingShape" mc:Ignorable="w14 w15 w16se w16cid w16 w16cex w16sdtdh w16sdtfl w16du wp14">
   <w:p>
     <w:pPr>
-      <w:pStyle w:val="Footer"/>
+      <w:pStyle w:val="a6"/>
     </w:pPr>
   </w:p>
 </w:ftr>
@@ -4351,7 +4339,7 @@
 <w:hdr xmlns:wpc="http://schemas.microsoft.com/office/word/2010/wordprocessingCanvas" xmlns:cx="http://schemas.microsoft.com/office/drawing/2014/chartex" xmlns:cx1="http://schemas.microsoft.com/office/drawing/2015/9/8/chartex" xmlns:cx2="http://schemas.microsoft.com/office/drawing/2015/10/21/chartex" xmlns:cx3="http://schemas.microsoft.com/office/drawing/2016/5/9/chartex" xmlns:cx4="http://schemas.microsoft.com/office/drawing/2016/5/10/chartex" xmlns:cx5="http://schemas.microsoft.com/office/drawing/2016/5/11/chartex" xmlns:cx6="http://schemas.microsoft.com/office/drawing/2016/5/12/chartex" xmlns:cx7="http://schemas.microsoft.com/office/drawing/2016/5/13/chartex" xmlns:cx8="http://schemas.microsoft.com/office/drawing/2016/5/14/chartex" xmlns:mc="http://schemas.openxmlformats.org/markup-compatibility/2006" xmlns:aink="http://schemas.microsoft.com/office/drawing/2016/ink" xmlns:am3d="http://schemas.microsoft.com/office/drawing/2017/model3d" xmlns:o="urn:schemas-microsoft-com:office:office" xmlns:oel="http://schemas.microsoft.com/office/2019/extlst" xmlns:r="http://schemas.openxmlformats.org/officeDocument/2006/relationships" xmlns:m="http://schemas.openxmlformats.org/officeDocument/2006/math" xmlns:v="urn:schemas-microsoft-com:vml" xmlns:wp14="http://schemas.microsoft.com/office/word/2010/wordprocessingDrawing" xmlns:wp="http://schemas.openxmlformats.org/drawingml/2006/wordprocessingDrawing" xmlns:w10="urn:schemas-microsoft-com:office:word" xmlns:w="http://schemas.openxmlformats.org/wordprocessingml/2006/main" xmlns:w14="http://schemas.microsoft.com/office/word/2010/wordml" xmlns:w15="http://schemas.microsoft.com/office/word/2012/wordml" xmlns:w16cex="http://schemas.microsoft.com/office/word/2018/wordml/cex" xmlns:w16cid="http://schemas.microsoft.com/office/word/2016/wordml/cid" xmlns:w16="http://schemas.microsoft.com/office/word/2018/wordml" xmlns:w16du="http://schemas.microsoft.com/office/word/2023/wordml/word16du" xmlns:w16sdtdh="http://schemas.microsoft.com/office/word/2020/wordml/sdtdatahash" xmlns:w16sdtfl="http://schemas.microsoft.com/office/word/2024/wordml/sdtformatlock" xmlns:w16se="http://schemas.microsoft.com/office/word/2015/wordml/symex" xmlns:wpg="http://schemas.microsoft.com/office/word/2010/wordprocessingGroup" xmlns:wpi="http://schemas.microsoft.com/office/word/2010/wordprocessingInk" xmlns:wne="http://schemas.microsoft.com/office/word/2006/wordml" xmlns:wps="http://schemas.microsoft.com/office/word/2010/wordprocessingShape" mc:Ignorable="w14 w15 w16se w16cid w16 w16cex w16sdtdh w16sdtfl w16du wp14">
   <w:p>
     <w:pPr>
-      <w:pStyle w:val="Header"/>
+      <w:pStyle w:val="a4"/>
     </w:pPr>
   </w:p>
 </w:hdr>
@@ -4361,7 +4349,7 @@
 <w:hdr xmlns:wpc="http://schemas.microsoft.com/office/word/2010/wordprocessingCanvas" xmlns:cx="http://schemas.microsoft.com/office/drawing/2014/chartex" xmlns:cx1="http://schemas.microsoft.com/office/drawing/2015/9/8/chartex" xmlns:cx2="http://schemas.microsoft.com/office/drawing/2015/10/21/chartex" xmlns:cx3="http://schemas.microsoft.com/office/drawing/2016/5/9/chartex" xmlns:cx4="http://schemas.microsoft.com/office/drawing/2016/5/10/chartex" xmlns:cx5="http://schemas.microsoft.com/office/drawing/2016/5/11/chartex" xmlns:cx6="http://schemas.microsoft.com/office/drawing/2016/5/12/chartex" xmlns:cx7="http://schemas.microsoft.com/office/drawing/2016/5/13/chartex" xmlns:cx8="http://schemas.microsoft.com/office/drawing/2016/5/14/chartex" xmlns:mc="http://schemas.openxmlformats.org/markup-compatibility/2006" xmlns:aink="http://schemas.microsoft.com/office/drawing/2016/ink" xmlns:am3d="http://schemas.microsoft.com/office/drawing/2017/model3d" xmlns:o="urn:schemas-microsoft-com:office:office" xmlns:oel="http://schemas.microsoft.com/office/2019/extlst" xmlns:r="http://schemas.openxmlformats.org/officeDocument/2006/relationships" xmlns:m="http://schemas.openxmlformats.org/officeDocument/2006/math" xmlns:v="urn:schemas-microsoft-com:vml" xmlns:wp14="http://schemas.microsoft.com/office/word/2010/wordprocessingDrawing" xmlns:wp="http://schemas.openxmlformats.org/drawingml/2006/wordprocessingDrawing" xmlns:w10="urn:schemas-microsoft-com:office:word" xmlns:w="http://schemas.openxmlformats.org/wordprocessingml/2006/main" xmlns:w14="http://schemas.microsoft.com/office/word/2010/wordml" xmlns:w15="http://schemas.microsoft.com/office/word/2012/wordml" xmlns:w16cex="http://schemas.microsoft.com/office/word/2018/wordml/cex" xmlns:w16cid="http://schemas.microsoft.com/office/word/2016/wordml/cid" xmlns:w16="http://schemas.microsoft.com/office/word/2018/wordml" xmlns:w16du="http://schemas.microsoft.com/office/word/2023/wordml/word16du" xmlns:w16sdtdh="http://schemas.microsoft.com/office/word/2020/wordml/sdtdatahash" xmlns:w16sdtfl="http://schemas.microsoft.com/office/word/2024/wordml/sdtformatlock" xmlns:w16se="http://schemas.microsoft.com/office/word/2015/wordml/symex" xmlns:wpg="http://schemas.microsoft.com/office/word/2010/wordprocessingGroup" xmlns:wpi="http://schemas.microsoft.com/office/word/2010/wordprocessingInk" xmlns:wne="http://schemas.microsoft.com/office/word/2006/wordml" xmlns:wps="http://schemas.microsoft.com/office/word/2010/wordprocessingShape" mc:Ignorable="w14 w15 w16se w16cid w16 w16cex w16sdtdh w16sdtfl w16du wp14">
   <w:p>
     <w:pPr>
-      <w:pStyle w:val="Header"/>
+      <w:pStyle w:val="a4"/>
       <w:ind w:hanging="1134"/>
     </w:pPr>
   </w:p>
@@ -4372,7 +4360,7 @@
 <w:hdr xmlns:wpc="http://schemas.microsoft.com/office/word/2010/wordprocessingCanvas" xmlns:cx="http://schemas.microsoft.com/office/drawing/2014/chartex" xmlns:cx1="http://schemas.microsoft.com/office/drawing/2015/9/8/chartex" xmlns:cx2="http://schemas.microsoft.com/office/drawing/2015/10/21/chartex" xmlns:cx3="http://schemas.microsoft.com/office/drawing/2016/5/9/chartex" xmlns:cx4="http://schemas.microsoft.com/office/drawing/2016/5/10/chartex" xmlns:cx5="http://schemas.microsoft.com/office/drawing/2016/5/11/chartex" xmlns:cx6="http://schemas.microsoft.com/office/drawing/2016/5/12/chartex" xmlns:cx7="http://schemas.microsoft.com/office/drawing/2016/5/13/chartex" xmlns:cx8="http://schemas.microsoft.com/office/drawing/2016/5/14/chartex" xmlns:mc="http://schemas.openxmlformats.org/markup-compatibility/2006" xmlns:aink="http://schemas.microsoft.com/office/drawing/2016/ink" xmlns:am3d="http://schemas.microsoft.com/office/drawing/2017/model3d" xmlns:o="urn:schemas-microsoft-com:office:office" xmlns:oel="http://schemas.microsoft.com/office/2019/extlst" xmlns:r="http://schemas.openxmlformats.org/officeDocument/2006/relationships" xmlns:m="http://schemas.openxmlformats.org/officeDocument/2006/math" xmlns:v="urn:schemas-microsoft-com:vml" xmlns:wp14="http://schemas.microsoft.com/office/word/2010/wordprocessingDrawing" xmlns:wp="http://schemas.openxmlformats.org/drawingml/2006/wordprocessingDrawing" xmlns:w10="urn:schemas-microsoft-com:office:word" xmlns:w="http://schemas.openxmlformats.org/wordprocessingml/2006/main" xmlns:w14="http://schemas.microsoft.com/office/word/2010/wordml" xmlns:w15="http://schemas.microsoft.com/office/word/2012/wordml" xmlns:w16cex="http://schemas.microsoft.com/office/word/2018/wordml/cex" xmlns:w16cid="http://schemas.microsoft.com/office/word/2016/wordml/cid" xmlns:w16="http://schemas.microsoft.com/office/word/2018/wordml" xmlns:w16du="http://schemas.microsoft.com/office/word/2023/wordml/word16du" xmlns:w16sdtdh="http://schemas.microsoft.com/office/word/2020/wordml/sdtdatahash" xmlns:w16sdtfl="http://schemas.microsoft.com/office/word/2024/wordml/sdtformatlock" xmlns:w16se="http://schemas.microsoft.com/office/word/2015/wordml/symex" xmlns:wpg="http://schemas.microsoft.com/office/word/2010/wordprocessingGroup" xmlns:wpi="http://schemas.microsoft.com/office/word/2010/wordprocessingInk" xmlns:wne="http://schemas.microsoft.com/office/word/2006/wordml" xmlns:wps="http://schemas.microsoft.com/office/word/2010/wordprocessingShape" mc:Ignorable="w14 w15 w16se w16cid w16 w16cex w16sdtdh w16sdtfl w16du wp14">
   <w:p>
     <w:pPr>
-      <w:pStyle w:val="Header"/>
+      <w:pStyle w:val="a4"/>
     </w:pPr>
   </w:p>
 </w:hdr>
@@ -4699,7 +4687,7 @@
     <w:lvl w:ilvl="0">
       <w:start w:val="1"/>
       <w:numFmt w:val="decimal"/>
-      <w:pStyle w:val="Heading2"/>
+      <w:pStyle w:val="2"/>
       <w:lvlText w:val="%1."/>
       <w:lvlJc w:val="left"/>
       <w:pPr>
@@ -5309,7 +5297,7 @@
     <w:lsdException w:name="Unresolved Mention" w:semiHidden="1" w:unhideWhenUsed="1"/>
     <w:lsdException w:name="Smart Link" w:semiHidden="1" w:unhideWhenUsed="1"/>
   </w:latentStyles>
-  <w:style w:type="paragraph" w:default="1" w:styleId="Normal">
+  <w:style w:type="paragraph" w:default="1" w:styleId="a">
     <w:name w:val="Normal"/>
     <w:qFormat/>
     <w:rsid w:val="008063E1"/>
@@ -5317,11 +5305,11 @@
       <w:spacing w:before="80" w:after="120" w:line="276" w:lineRule="auto"/>
     </w:pPr>
   </w:style>
-  <w:style w:type="paragraph" w:styleId="Heading1">
+  <w:style w:type="paragraph" w:styleId="1">
     <w:name w:val="heading 1"/>
-    <w:basedOn w:val="Normal"/>
-    <w:next w:val="Normal"/>
-    <w:link w:val="Heading1Char"/>
+    <w:basedOn w:val="a"/>
+    <w:next w:val="a"/>
+    <w:link w:val="10"/>
     <w:uiPriority w:val="9"/>
     <w:qFormat/>
     <w:rsid w:val="009254B7"/>
@@ -5339,11 +5327,11 @@
       <w:szCs w:val="32"/>
     </w:rPr>
   </w:style>
-  <w:style w:type="paragraph" w:styleId="Heading2">
+  <w:style w:type="paragraph" w:styleId="2">
     <w:name w:val="heading 2"/>
-    <w:basedOn w:val="Normal"/>
-    <w:next w:val="Normal"/>
-    <w:link w:val="Heading2Char"/>
+    <w:basedOn w:val="a"/>
+    <w:next w:val="a"/>
+    <w:link w:val="20"/>
     <w:uiPriority w:val="9"/>
     <w:qFormat/>
     <w:rsid w:val="006E55B4"/>
@@ -5365,11 +5353,11 @@
       <w:szCs w:val="36"/>
     </w:rPr>
   </w:style>
-  <w:style w:type="paragraph" w:styleId="Heading3">
+  <w:style w:type="paragraph" w:styleId="3">
     <w:name w:val="heading 3"/>
-    <w:basedOn w:val="Normal"/>
-    <w:next w:val="Normal"/>
-    <w:link w:val="Heading3Char"/>
+    <w:basedOn w:val="a"/>
+    <w:next w:val="a"/>
+    <w:link w:val="30"/>
     <w:uiPriority w:val="9"/>
     <w:unhideWhenUsed/>
     <w:qFormat/>
@@ -5388,11 +5376,11 @@
       <w:szCs w:val="32"/>
     </w:rPr>
   </w:style>
-  <w:style w:type="paragraph" w:styleId="Heading4">
+  <w:style w:type="paragraph" w:styleId="4">
     <w:name w:val="heading 4"/>
-    <w:basedOn w:val="Normal"/>
-    <w:next w:val="Normal"/>
-    <w:link w:val="Heading4Char"/>
+    <w:basedOn w:val="a"/>
+    <w:next w:val="a"/>
+    <w:link w:val="40"/>
     <w:uiPriority w:val="9"/>
     <w:unhideWhenUsed/>
     <w:qFormat/>
@@ -5411,11 +5399,11 @@
       <w:sz w:val="28"/>
     </w:rPr>
   </w:style>
-  <w:style w:type="paragraph" w:styleId="Heading5">
+  <w:style w:type="paragraph" w:styleId="5">
     <w:name w:val="heading 5"/>
-    <w:basedOn w:val="Normal"/>
-    <w:next w:val="Normal"/>
-    <w:link w:val="Heading5Char"/>
+    <w:basedOn w:val="a"/>
+    <w:next w:val="a"/>
+    <w:link w:val="50"/>
     <w:uiPriority w:val="9"/>
     <w:semiHidden/>
     <w:unhideWhenUsed/>
@@ -5433,13 +5421,13 @@
       <w:color w:val="B2500E"/>
     </w:rPr>
   </w:style>
-  <w:style w:type="character" w:default="1" w:styleId="DefaultParagraphFont">
+  <w:style w:type="character" w:default="1" w:styleId="a0">
     <w:name w:val="Default Paragraph Font"/>
     <w:uiPriority w:val="1"/>
     <w:semiHidden/>
     <w:unhideWhenUsed/>
   </w:style>
-  <w:style w:type="table" w:default="1" w:styleId="TableNormal">
+  <w:style w:type="table" w:default="1" w:styleId="a1">
     <w:name w:val="Normal Table"/>
     <w:uiPriority w:val="99"/>
     <w:semiHidden/>
@@ -5454,32 +5442,32 @@
       </w:tblCellMar>
     </w:tblPr>
   </w:style>
-  <w:style w:type="numbering" w:default="1" w:styleId="NoList">
+  <w:style w:type="numbering" w:default="1" w:styleId="a2">
     <w:name w:val="No List"/>
     <w:uiPriority w:val="99"/>
     <w:semiHidden/>
     <w:unhideWhenUsed/>
   </w:style>
-  <w:style w:type="character" w:customStyle="1" w:styleId="HeaderChar">
-    <w:name w:val="Header Char"/>
-    <w:basedOn w:val="DefaultParagraphFont"/>
-    <w:link w:val="Header"/>
+  <w:style w:type="character" w:customStyle="1" w:styleId="a3">
+    <w:name w:val="Горен колонтитул Знак"/>
+    <w:basedOn w:val="a0"/>
+    <w:link w:val="a4"/>
     <w:uiPriority w:val="99"/>
     <w:qFormat/>
     <w:rsid w:val="008068A2"/>
   </w:style>
-  <w:style w:type="character" w:customStyle="1" w:styleId="FooterChar">
-    <w:name w:val="Footer Char"/>
-    <w:basedOn w:val="DefaultParagraphFont"/>
-    <w:link w:val="Footer"/>
+  <w:style w:type="character" w:customStyle="1" w:styleId="a5">
+    <w:name w:val="Долен колонтитул Знак"/>
+    <w:basedOn w:val="a0"/>
+    <w:link w:val="a6"/>
     <w:uiPriority w:val="99"/>
     <w:qFormat/>
     <w:rsid w:val="008068A2"/>
   </w:style>
-  <w:style w:type="character" w:customStyle="1" w:styleId="BalloonTextChar">
-    <w:name w:val="Balloon Text Char"/>
-    <w:basedOn w:val="DefaultParagraphFont"/>
-    <w:link w:val="BalloonText"/>
+  <w:style w:type="character" w:customStyle="1" w:styleId="a7">
+    <w:name w:val="Изнесен текст Знак"/>
+    <w:basedOn w:val="a0"/>
+    <w:link w:val="a8"/>
     <w:uiPriority w:val="99"/>
     <w:semiHidden/>
     <w:qFormat/>
@@ -5492,7 +5480,7 @@
   </w:style>
   <w:style w:type="character" w:customStyle="1" w:styleId="InternetLink">
     <w:name w:val="Internet Link"/>
-    <w:basedOn w:val="DefaultParagraphFont"/>
+    <w:basedOn w:val="a0"/>
     <w:uiPriority w:val="99"/>
     <w:unhideWhenUsed/>
     <w:rsid w:val="005054C7"/>
@@ -5501,10 +5489,10 @@
       <w:u w:val="single"/>
     </w:rPr>
   </w:style>
-  <w:style w:type="character" w:customStyle="1" w:styleId="Heading1Char">
-    <w:name w:val="Heading 1 Char"/>
-    <w:basedOn w:val="DefaultParagraphFont"/>
-    <w:link w:val="Heading1"/>
+  <w:style w:type="character" w:customStyle="1" w:styleId="10">
+    <w:name w:val="Заглавие 1 Знак"/>
+    <w:basedOn w:val="a0"/>
+    <w:link w:val="1"/>
     <w:uiPriority w:val="9"/>
     <w:qFormat/>
     <w:rsid w:val="009254B7"/>
@@ -5516,10 +5504,10 @@
       <w:szCs w:val="32"/>
     </w:rPr>
   </w:style>
-  <w:style w:type="character" w:customStyle="1" w:styleId="Heading2Char">
-    <w:name w:val="Heading 2 Char"/>
-    <w:basedOn w:val="DefaultParagraphFont"/>
-    <w:link w:val="Heading2"/>
+  <w:style w:type="character" w:customStyle="1" w:styleId="20">
+    <w:name w:val="Заглавие 2 Знак"/>
+    <w:basedOn w:val="a0"/>
+    <w:link w:val="2"/>
     <w:uiPriority w:val="9"/>
     <w:qFormat/>
     <w:rsid w:val="006E55B4"/>
@@ -5532,9 +5520,9 @@
       <w:szCs w:val="36"/>
     </w:rPr>
   </w:style>
-  <w:style w:type="character" w:styleId="Strong">
+  <w:style w:type="character" w:styleId="a9">
     <w:name w:val="Strong"/>
-    <w:basedOn w:val="DefaultParagraphFont"/>
+    <w:basedOn w:val="a0"/>
     <w:uiPriority w:val="22"/>
     <w:qFormat/>
     <w:rsid w:val="00524789"/>
@@ -5543,10 +5531,10 @@
       <w:bCs/>
     </w:rPr>
   </w:style>
-  <w:style w:type="character" w:customStyle="1" w:styleId="Heading3Char">
-    <w:name w:val="Heading 3 Char"/>
-    <w:basedOn w:val="DefaultParagraphFont"/>
-    <w:link w:val="Heading3"/>
+  <w:style w:type="character" w:customStyle="1" w:styleId="30">
+    <w:name w:val="Заглавие 3 Знак"/>
+    <w:basedOn w:val="a0"/>
+    <w:link w:val="3"/>
     <w:uiPriority w:val="9"/>
     <w:qFormat/>
     <w:rsid w:val="008C5930"/>
@@ -5558,10 +5546,10 @@
       <w:szCs w:val="32"/>
     </w:rPr>
   </w:style>
-  <w:style w:type="character" w:customStyle="1" w:styleId="Heading4Char">
-    <w:name w:val="Heading 4 Char"/>
-    <w:basedOn w:val="DefaultParagraphFont"/>
-    <w:link w:val="Heading4"/>
+  <w:style w:type="character" w:customStyle="1" w:styleId="40">
+    <w:name w:val="Заглавие 4 Знак"/>
+    <w:basedOn w:val="a0"/>
+    <w:link w:val="4"/>
     <w:uiPriority w:val="9"/>
     <w:qFormat/>
     <w:rsid w:val="008C5930"/>
@@ -5573,9 +5561,9 @@
       <w:sz w:val="28"/>
     </w:rPr>
   </w:style>
-  <w:style w:type="character" w:styleId="FollowedHyperlink">
+  <w:style w:type="character" w:styleId="aa">
     <w:name w:val="FollowedHyperlink"/>
-    <w:basedOn w:val="DefaultParagraphFont"/>
+    <w:basedOn w:val="a0"/>
     <w:uiPriority w:val="99"/>
     <w:semiHidden/>
     <w:unhideWhenUsed/>
@@ -5586,10 +5574,10 @@
       <w:u w:val="single"/>
     </w:rPr>
   </w:style>
-  <w:style w:type="character" w:customStyle="1" w:styleId="Heading5Char">
-    <w:name w:val="Heading 5 Char"/>
-    <w:basedOn w:val="DefaultParagraphFont"/>
-    <w:link w:val="Heading5"/>
+  <w:style w:type="character" w:customStyle="1" w:styleId="50">
+    <w:name w:val="Заглавие 5 Знак"/>
+    <w:basedOn w:val="a0"/>
+    <w:link w:val="5"/>
     <w:uiPriority w:val="9"/>
     <w:semiHidden/>
     <w:qFormat/>
@@ -5602,7 +5590,7 @@
   </w:style>
   <w:style w:type="character" w:customStyle="1" w:styleId="CodeChar">
     <w:name w:val="Code Char"/>
-    <w:basedOn w:val="DefaultParagraphFont"/>
+    <w:basedOn w:val="a0"/>
     <w:link w:val="Code"/>
     <w:qFormat/>
     <w:rsid w:val="008063E1"/>
@@ -5613,21 +5601,21 @@
   </w:style>
   <w:style w:type="character" w:customStyle="1" w:styleId="tgc">
     <w:name w:val="_tgc"/>
-    <w:basedOn w:val="DefaultParagraphFont"/>
+    <w:basedOn w:val="a0"/>
     <w:qFormat/>
     <w:rsid w:val="00D8395C"/>
   </w:style>
-  <w:style w:type="character" w:customStyle="1" w:styleId="ListParagraphChar">
-    <w:name w:val="List Paragraph Char"/>
-    <w:basedOn w:val="DefaultParagraphFont"/>
-    <w:link w:val="ListParagraph"/>
+  <w:style w:type="character" w:customStyle="1" w:styleId="ab">
+    <w:name w:val="Списък на абзаци Знак"/>
+    <w:basedOn w:val="a0"/>
+    <w:link w:val="ac"/>
     <w:uiPriority w:val="34"/>
     <w:qFormat/>
     <w:rsid w:val="005054C7"/>
   </w:style>
   <w:style w:type="character" w:customStyle="1" w:styleId="UnresolvedMention1">
     <w:name w:val="Unresolved Mention1"/>
-    <w:basedOn w:val="DefaultParagraphFont"/>
+    <w:basedOn w:val="a0"/>
     <w:uiPriority w:val="99"/>
     <w:semiHidden/>
     <w:unhideWhenUsed/>
@@ -5640,8 +5628,8 @@
   </w:style>
   <w:style w:type="paragraph" w:customStyle="1" w:styleId="Heading">
     <w:name w:val="Heading"/>
-    <w:basedOn w:val="Normal"/>
-    <w:next w:val="BodyText"/>
+    <w:basedOn w:val="a"/>
+    <w:next w:val="ad"/>
     <w:qFormat/>
     <w:pPr>
       <w:keepNext/>
@@ -5653,23 +5641,23 @@
       <w:szCs w:val="28"/>
     </w:rPr>
   </w:style>
-  <w:style w:type="paragraph" w:styleId="BodyText">
+  <w:style w:type="paragraph" w:styleId="ad">
     <w:name w:val="Body Text"/>
-    <w:basedOn w:val="Normal"/>
+    <w:basedOn w:val="a"/>
     <w:pPr>
       <w:spacing w:before="0" w:after="140"/>
     </w:pPr>
   </w:style>
-  <w:style w:type="paragraph" w:styleId="List">
+  <w:style w:type="paragraph" w:styleId="ae">
     <w:name w:val="List"/>
-    <w:basedOn w:val="BodyText"/>
+    <w:basedOn w:val="ad"/>
     <w:rPr>
       <w:rFonts w:cs="Lohit Devanagari"/>
     </w:rPr>
   </w:style>
-  <w:style w:type="paragraph" w:styleId="Caption">
+  <w:style w:type="paragraph" w:styleId="af">
     <w:name w:val="caption"/>
-    <w:basedOn w:val="Normal"/>
+    <w:basedOn w:val="a"/>
     <w:qFormat/>
     <w:pPr>
       <w:suppressLineNumbers/>
@@ -5685,7 +5673,7 @@
   </w:style>
   <w:style w:type="paragraph" w:customStyle="1" w:styleId="Index">
     <w:name w:val="Index"/>
-    <w:basedOn w:val="Normal"/>
+    <w:basedOn w:val="a"/>
     <w:qFormat/>
     <w:rsid w:val="005054C7"/>
     <w:pPr>
@@ -5698,13 +5686,13 @@
   </w:style>
   <w:style w:type="paragraph" w:customStyle="1" w:styleId="HeaderandFooter">
     <w:name w:val="Header and Footer"/>
-    <w:basedOn w:val="Normal"/>
+    <w:basedOn w:val="a"/>
     <w:qFormat/>
   </w:style>
-  <w:style w:type="paragraph" w:styleId="Header">
+  <w:style w:type="paragraph" w:styleId="a4">
     <w:name w:val="header"/>
-    <w:basedOn w:val="Normal"/>
-    <w:link w:val="HeaderChar"/>
+    <w:basedOn w:val="a"/>
+    <w:link w:val="a3"/>
     <w:uiPriority w:val="99"/>
     <w:unhideWhenUsed/>
     <w:rsid w:val="008068A2"/>
@@ -5716,10 +5704,10 @@
       <w:spacing w:after="0" w:line="240" w:lineRule="auto"/>
     </w:pPr>
   </w:style>
-  <w:style w:type="paragraph" w:styleId="Footer">
+  <w:style w:type="paragraph" w:styleId="a6">
     <w:name w:val="footer"/>
-    <w:basedOn w:val="Normal"/>
-    <w:link w:val="FooterChar"/>
+    <w:basedOn w:val="a"/>
+    <w:link w:val="a5"/>
     <w:uiPriority w:val="99"/>
     <w:unhideWhenUsed/>
     <w:rsid w:val="008068A2"/>
@@ -5731,10 +5719,10 @@
       <w:spacing w:after="0" w:line="240" w:lineRule="auto"/>
     </w:pPr>
   </w:style>
-  <w:style w:type="paragraph" w:styleId="BalloonText">
+  <w:style w:type="paragraph" w:styleId="a8">
     <w:name w:val="Balloon Text"/>
-    <w:basedOn w:val="Normal"/>
-    <w:link w:val="BalloonTextChar"/>
+    <w:basedOn w:val="a"/>
+    <w:link w:val="a7"/>
     <w:uiPriority w:val="99"/>
     <w:semiHidden/>
     <w:unhideWhenUsed/>
@@ -5749,9 +5737,9 @@
       <w:szCs w:val="16"/>
     </w:rPr>
   </w:style>
-  <w:style w:type="paragraph" w:styleId="NormalWeb">
+  <w:style w:type="paragraph" w:styleId="af0">
     <w:name w:val="Normal (Web)"/>
-    <w:basedOn w:val="Normal"/>
+    <w:basedOn w:val="a"/>
     <w:uiPriority w:val="99"/>
     <w:semiHidden/>
     <w:unhideWhenUsed/>
@@ -5766,10 +5754,10 @@
       <w:szCs w:val="24"/>
     </w:rPr>
   </w:style>
-  <w:style w:type="paragraph" w:styleId="ListParagraph">
+  <w:style w:type="paragraph" w:styleId="ac">
     <w:name w:val="List Paragraph"/>
-    <w:basedOn w:val="Normal"/>
-    <w:link w:val="ListParagraphChar"/>
+    <w:basedOn w:val="a"/>
+    <w:link w:val="ab"/>
     <w:uiPriority w:val="34"/>
     <w:qFormat/>
     <w:rsid w:val="008617B5"/>
@@ -5780,7 +5768,7 @@
   </w:style>
   <w:style w:type="paragraph" w:customStyle="1" w:styleId="Code">
     <w:name w:val="Code"/>
-    <w:basedOn w:val="Normal"/>
+    <w:basedOn w:val="a"/>
     <w:link w:val="CodeChar"/>
     <w:qFormat/>
     <w:rsid w:val="008063E1"/>
@@ -5791,12 +5779,12 @@
   </w:style>
   <w:style w:type="paragraph" w:customStyle="1" w:styleId="FrameContents">
     <w:name w:val="Frame Contents"/>
-    <w:basedOn w:val="Normal"/>
+    <w:basedOn w:val="a"/>
     <w:qFormat/>
   </w:style>
-  <w:style w:type="table" w:styleId="TableGrid">
+  <w:style w:type="table" w:styleId="af1">
     <w:name w:val="Table Grid"/>
-    <w:basedOn w:val="TableNormal"/>
+    <w:basedOn w:val="a1"/>
     <w:uiPriority w:val="59"/>
     <w:rsid w:val="00763912"/>
     <w:tblPr>
@@ -5812,7 +5800,7 @@
   </w:style>
   <w:style w:type="table" w:customStyle="1" w:styleId="TableGrid2">
     <w:name w:val="Table Grid2"/>
-    <w:basedOn w:val="TableNormal"/>
+    <w:basedOn w:val="a1"/>
     <w:uiPriority w:val="59"/>
     <w:rsid w:val="00631880"/>
     <w:tblPr>
@@ -5829,7 +5817,7 @@
   </w:style>
   <w:style w:type="table" w:customStyle="1" w:styleId="TableGrid31">
     <w:name w:val="Table Grid31"/>
-    <w:basedOn w:val="TableNormal"/>
+    <w:basedOn w:val="a1"/>
     <w:uiPriority w:val="59"/>
     <w:rsid w:val="00631880"/>
     <w:tblPr>
@@ -5845,7 +5833,7 @@
   </w:style>
   <w:style w:type="table" w:customStyle="1" w:styleId="TableGrid4">
     <w:name w:val="Table Grid4"/>
-    <w:basedOn w:val="TableNormal"/>
+    <w:basedOn w:val="a1"/>
     <w:uiPriority w:val="59"/>
     <w:rsid w:val="00631880"/>
     <w:rPr>
@@ -5863,9 +5851,9 @@
       </w:tblBorders>
     </w:tblPr>
   </w:style>
-  <w:style w:type="character" w:styleId="Hyperlink">
+  <w:style w:type="character" w:styleId="af2">
     <w:name w:val="Hyperlink"/>
-    <w:basedOn w:val="DefaultParagraphFont"/>
+    <w:basedOn w:val="a0"/>
     <w:uiPriority w:val="99"/>
     <w:unhideWhenUsed/>
     <w:rsid w:val="00E21E0B"/>

</xml_diff>